<commit_message>
Revised copy of in class modular activity for homework
</commit_message>
<xml_diff>
--- a/Morris-responses/ADM-inclass-modularactivity.docx
+++ b/Morris-responses/ADM-inclass-modularactivity.docx
@@ -3,23 +3,55 @@
 <w:document xmlns:wpc="http://schemas.microsoft.com/office/word/2010/wordprocessingCanvas" xmlns:mc="http://schemas.openxmlformats.org/markup-compatibility/2006" xmlns:o="urn:schemas-microsoft-com:office:office" xmlns:r="http://schemas.openxmlformats.org/officeDocument/2006/relationships" xmlns:m="http://schemas.openxmlformats.org/officeDocument/2006/math" xmlns:v="urn:schemas-microsoft-com:vml" xmlns:wp14="http://schemas.microsoft.com/office/word/2010/wordprocessingDrawing" xmlns:wp="http://schemas.openxmlformats.org/drawingml/2006/wordprocessingDrawing" xmlns:w10="urn:schemas-microsoft-com:office:word" xmlns:w="http://schemas.openxmlformats.org/wordprocessingml/2006/main" xmlns:w14="http://schemas.microsoft.com/office/word/2010/wordml" xmlns:w15="http://schemas.microsoft.com/office/word/2012/wordml" xmlns:wpg="http://schemas.microsoft.com/office/word/2010/wordprocessingGroup" xmlns:wpi="http://schemas.microsoft.com/office/word/2010/wordprocessingInk" xmlns:wne="http://schemas.microsoft.com/office/word/2006/wordml" xmlns:wps="http://schemas.microsoft.com/office/word/2010/wordprocessingShape" mc:Ignorable="w14 w15 wp14">
   <w:body>
     <w:p>
-      <w:r>
+      <w:pPr>
+        <w:rPr>
+          <w:rFonts w:ascii="Adobe Garamond Pro" w:hAnsi="Adobe Garamond Pro"/>
+        </w:rPr>
+      </w:pPr>
+      <w:r>
+        <w:rPr>
+          <w:rFonts w:ascii="Adobe Garamond Pro" w:hAnsi="Adobe Garamond Pro"/>
+        </w:rPr>
         <w:t xml:space="preserve">After completing the four sets of questions, choose one and create an XML schema that promotes modular writing. </w:t>
       </w:r>
     </w:p>
-    <w:p/>
-    <w:p>
+    <w:p>
+      <w:pPr>
+        <w:rPr>
+          <w:rFonts w:ascii="Adobe Garamond Pro" w:hAnsi="Adobe Garamond Pro"/>
+        </w:rPr>
+      </w:pPr>
+    </w:p>
+    <w:p>
+      <w:pPr>
+        <w:rPr>
+          <w:rFonts w:ascii="Adobe Garamond Pro" w:hAnsi="Adobe Garamond Pro"/>
+        </w:rPr>
+      </w:pPr>
       <w:hyperlink r:id="rId7" w:history="1">
         <w:r>
           <w:rPr>
             <w:rStyle w:val="Hyperlink"/>
+            <w:rFonts w:ascii="Adobe Garamond Pro" w:hAnsi="Adobe Garamond Pro"/>
           </w:rPr>
           <w:t>http://support.apple.com/en-us/HT5569</w:t>
         </w:r>
       </w:hyperlink>
     </w:p>
-    <w:p/>
-    <w:p/>
+    <w:p>
+      <w:pPr>
+        <w:rPr>
+          <w:rFonts w:ascii="Adobe Garamond Pro" w:hAnsi="Adobe Garamond Pro"/>
+        </w:rPr>
+      </w:pPr>
+    </w:p>
+    <w:p>
+      <w:pPr>
+        <w:rPr>
+          <w:rFonts w:ascii="Adobe Garamond Pro" w:hAnsi="Adobe Garamond Pro"/>
+        </w:rPr>
+      </w:pPr>
+    </w:p>
     <w:p>
       <w:pPr>
         <w:pStyle w:val="ListParagraph"/>
@@ -27,18 +59,31 @@
           <w:ilvl w:val="0"/>
           <w:numId w:val="1"/>
         </w:numPr>
-      </w:pPr>
-      <w:r>
+        <w:rPr>
+          <w:rFonts w:ascii="Adobe Garamond Pro" w:hAnsi="Adobe Garamond Pro"/>
+        </w:rPr>
+      </w:pPr>
+      <w:r>
+        <w:rPr>
+          <w:rFonts w:ascii="Adobe Garamond Pro" w:hAnsi="Adobe Garamond Pro"/>
+        </w:rPr>
         <w:t xml:space="preserve">What kind of content is being presented? (conceptual, task based, reference material) </w:t>
       </w:r>
       <w:r>
+        <w:rPr>
+          <w:rFonts w:ascii="Adobe Garamond Pro" w:hAnsi="Adobe Garamond Pro"/>
+        </w:rPr>
         <w:br/>
       </w:r>
       <w:r>
-        <w:tab/>
-      </w:r>
-      <w:r>
-        <w:rPr>
+        <w:rPr>
+          <w:rFonts w:ascii="Adobe Garamond Pro" w:hAnsi="Adobe Garamond Pro"/>
+        </w:rPr>
+        <w:tab/>
+      </w:r>
+      <w:r>
+        <w:rPr>
+          <w:rFonts w:ascii="Adobe Garamond Pro" w:hAnsi="Adobe Garamond Pro"/>
           <w:i/>
         </w:rPr>
         <w:t>Task based: Connect iOS device to a Wi-Fi network</w:t>
@@ -51,36 +96,116 @@
           <w:ilvl w:val="0"/>
           <w:numId w:val="1"/>
         </w:numPr>
-      </w:pPr>
-      <w:r>
+        <w:rPr>
+          <w:rFonts w:ascii="Adobe Garamond Pro" w:hAnsi="Adobe Garamond Pro"/>
+        </w:rPr>
+      </w:pPr>
+      <w:r>
+        <w:rPr>
+          <w:rFonts w:ascii="Adobe Garamond Pro" w:hAnsi="Adobe Garamond Pro"/>
+        </w:rPr>
         <w:t xml:space="preserve">What specific content would benefit from reuse? Cite specific examples. </w:t>
       </w:r>
       <w:r>
+        <w:rPr>
+          <w:rFonts w:ascii="Adobe Garamond Pro" w:hAnsi="Adobe Garamond Pro"/>
+        </w:rPr>
         <w:br/>
       </w:r>
       <w:r>
-        <w:tab/>
-      </w:r>
-      <w:r>
-        <w:rPr>
+        <w:rPr>
+          <w:rFonts w:ascii="Adobe Garamond Pro" w:hAnsi="Adobe Garamond Pro"/>
+        </w:rPr>
+        <w:tab/>
+      </w:r>
+      <w:r>
+        <w:rPr>
+          <w:rFonts w:ascii="Adobe Garamond Pro" w:hAnsi="Adobe Garamond Pro"/>
           <w:i/>
         </w:rPr>
         <w:t>Screenshots of various displays</w:t>
       </w:r>
       <w:r>
         <w:rPr>
+          <w:rFonts w:ascii="Adobe Garamond Pro" w:hAnsi="Adobe Garamond Pro"/>
+          <w:i/>
+        </w:rPr>
+        <w:t xml:space="preserve"> e.g. </w:t>
+      </w:r>
+      <w:r>
+        <w:rPr>
+          <w:rFonts w:ascii="Adobe Garamond Pro" w:hAnsi="Adobe Garamond Pro"/>
+          <w:b/>
+          <w:i/>
+        </w:rPr>
+        <w:t xml:space="preserve">Settings &gt; </w:t>
+      </w:r>
+      <w:proofErr w:type="spellStart"/>
+      <w:r>
+        <w:rPr>
+          <w:rFonts w:ascii="Adobe Garamond Pro" w:hAnsi="Adobe Garamond Pro"/>
+          <w:b/>
+          <w:i/>
+        </w:rPr>
+        <w:t>Wifi</w:t>
+      </w:r>
+      <w:proofErr w:type="spellEnd"/>
+      <w:r>
+        <w:rPr>
+          <w:rFonts w:ascii="Adobe Garamond Pro" w:hAnsi="Adobe Garamond Pro"/>
+          <w:b/>
+          <w:i/>
+        </w:rPr>
+        <w:t xml:space="preserve"> </w:t>
+      </w:r>
+      <w:r>
+        <w:rPr>
+          <w:rFonts w:ascii="Adobe Garamond Pro" w:hAnsi="Adobe Garamond Pro"/>
+          <w:i/>
+        </w:rPr>
+        <w:t>home page;</w:t>
+      </w:r>
+      <w:r>
+        <w:rPr>
+          <w:rFonts w:ascii="Adobe Garamond Pro" w:hAnsi="Adobe Garamond Pro"/>
           <w:i/>
         </w:rPr>
         <w:br/>
       </w:r>
       <w:r>
-        <w:tab/>
-      </w:r>
-      <w:r>
-        <w:rPr>
+        <w:rPr>
+          <w:rFonts w:ascii="Adobe Garamond Pro" w:hAnsi="Adobe Garamond Pro"/>
+        </w:rPr>
+        <w:tab/>
+      </w:r>
+      <w:r>
+        <w:rPr>
+          <w:rFonts w:ascii="Adobe Garamond Pro" w:hAnsi="Adobe Garamond Pro"/>
           <w:i/>
         </w:rPr>
         <w:t>Notes points</w:t>
+      </w:r>
+      <w:r>
+        <w:rPr>
+          <w:rFonts w:ascii="Adobe Garamond Pro" w:hAnsi="Adobe Garamond Pro"/>
+          <w:i/>
+        </w:rPr>
+        <w:t xml:space="preserve"> e.g. “</w:t>
+      </w:r>
+      <w:r>
+        <w:rPr>
+          <w:rFonts w:ascii="Adobe Garamond Pro" w:hAnsi="Adobe Garamond Pro"/>
+          <w:b/>
+          <w:i/>
+        </w:rPr>
+        <w:t xml:space="preserve">Note: </w:t>
+      </w:r>
+      <w:r>
+        <w:rPr>
+          <w:rFonts w:ascii="Adobe Garamond Pro" w:hAnsi="Adobe Garamond Pro"/>
+          <w:i/>
+        </w:rPr>
+        <w:t>If tapping Join has no effect, the password you have entered is too short”</w:t>
       </w:r>
     </w:p>
     <w:p>
@@ -90,21 +215,77 @@
           <w:ilvl w:val="0"/>
           <w:numId w:val="1"/>
         </w:numPr>
-      </w:pPr>
-      <w:r>
+        <w:rPr>
+          <w:rFonts w:ascii="Adobe Garamond Pro" w:hAnsi="Adobe Garamond Pro"/>
+        </w:rPr>
+      </w:pPr>
+      <w:r>
+        <w:rPr>
+          <w:rFonts w:ascii="Adobe Garamond Pro" w:hAnsi="Adobe Garamond Pro"/>
+        </w:rPr>
         <w:t xml:space="preserve">What content is written in a way that is not conducive to reuse? Cite specific examples. </w:t>
       </w:r>
       <w:r>
+        <w:rPr>
+          <w:rFonts w:ascii="Adobe Garamond Pro" w:hAnsi="Adobe Garamond Pro"/>
+        </w:rPr>
         <w:br/>
       </w:r>
       <w:r>
-        <w:tab/>
-      </w:r>
-      <w:r>
-        <w:rPr>
+        <w:rPr>
+          <w:rFonts w:ascii="Adobe Garamond Pro" w:hAnsi="Adobe Garamond Pro"/>
+        </w:rPr>
+        <w:tab/>
+      </w:r>
+      <w:r>
+        <w:rPr>
+          <w:rFonts w:ascii="Adobe Garamond Pro" w:hAnsi="Adobe Garamond Pro"/>
           <w:i/>
         </w:rPr>
         <w:t>Numbered tasks</w:t>
+      </w:r>
+      <w:r>
+        <w:rPr>
+          <w:rFonts w:ascii="Adobe Garamond Pro" w:hAnsi="Adobe Garamond Pro"/>
+          <w:i/>
+        </w:rPr>
+        <w:t xml:space="preserve"> e.g. “5. Enter the password for the Wi-Fi network”</w:t>
+      </w:r>
+      <w:r>
+        <w:rPr>
+          <w:rFonts w:ascii="Adobe Garamond Pro" w:hAnsi="Adobe Garamond Pro"/>
+          <w:i/>
+        </w:rPr>
+        <w:br/>
+      </w:r>
+      <w:r>
+        <w:rPr>
+          <w:rFonts w:ascii="Adobe Garamond Pro" w:hAnsi="Adobe Garamond Pro"/>
+          <w:i/>
+        </w:rPr>
+        <w:tab/>
+      </w:r>
+      <w:r>
+        <w:rPr>
+          <w:rFonts w:ascii="Adobe Garamond Pro" w:hAnsi="Adobe Garamond Pro"/>
+          <w:i/>
+        </w:rPr>
+        <w:tab/>
+      </w:r>
+      <w:r>
+        <w:rPr>
+          <w:rFonts w:ascii="Adobe Garamond Pro" w:hAnsi="Adobe Garamond Pro"/>
+          <w:i/>
+        </w:rPr>
+        <w:tab/>
+      </w:r>
+      <w:r>
+        <w:rPr>
+          <w:rFonts w:ascii="Adobe Garamond Pro" w:hAnsi="Adobe Garamond Pro"/>
+          <w:i/>
+        </w:rPr>
+        <w:tab/>
+        <w:t>“7. When your device is connected to a Wi-Fi network, a checkmark will appear to the left of the network name”</w:t>
       </w:r>
     </w:p>
     <w:p>
@@ -114,38 +295,72 @@
           <w:ilvl w:val="0"/>
           <w:numId w:val="1"/>
         </w:numPr>
-      </w:pPr>
-      <w:r>
+        <w:rPr>
+          <w:rFonts w:ascii="Adobe Garamond Pro" w:hAnsi="Adobe Garamond Pro"/>
+        </w:rPr>
+      </w:pPr>
+      <w:r>
+        <w:rPr>
+          <w:rFonts w:ascii="Adobe Garamond Pro" w:hAnsi="Adobe Garamond Pro"/>
+        </w:rPr>
         <w:t xml:space="preserve">How many separate modules/topics can this page be divided into? </w:t>
       </w:r>
       <w:r>
+        <w:rPr>
+          <w:rFonts w:ascii="Adobe Garamond Pro" w:hAnsi="Adobe Garamond Pro"/>
+        </w:rPr>
         <w:br/>
       </w:r>
       <w:r>
-        <w:tab/>
-      </w:r>
-      <w:r>
-        <w:rPr>
-          <w:i/>
-        </w:rPr>
-        <w:t>Seven+</w:t>
-      </w:r>
-    </w:p>
-    <w:p/>
-    <w:p>
+        <w:rPr>
+          <w:rFonts w:ascii="Adobe Garamond Pro" w:hAnsi="Adobe Garamond Pro"/>
+        </w:rPr>
+        <w:tab/>
+      </w:r>
+      <w:r>
+        <w:rPr>
+          <w:rFonts w:ascii="Adobe Garamond Pro" w:hAnsi="Adobe Garamond Pro"/>
+          <w:i/>
+        </w:rPr>
+        <w:t>Seven – Header, headings, subheadings, images, numbered list(s), footer, additional product support information</w:t>
+      </w:r>
+    </w:p>
+    <w:p>
+      <w:pPr>
+        <w:rPr>
+          <w:rFonts w:ascii="Adobe Garamond Pro" w:hAnsi="Adobe Garamond Pro"/>
+        </w:rPr>
+      </w:pPr>
+    </w:p>
+    <w:p>
+      <w:pPr>
+        <w:rPr>
+          <w:rFonts w:ascii="Adobe Garamond Pro" w:hAnsi="Adobe Garamond Pro"/>
+        </w:rPr>
+      </w:pPr>
       <w:hyperlink r:id="rId8" w:history="1">
         <w:r>
           <w:rPr>
             <w:rStyle w:val="Hyperlink"/>
+            <w:rFonts w:ascii="Adobe Garamond Pro" w:hAnsi="Adobe Garamond Pro"/>
           </w:rPr>
           <w:t>http://support.apple.com/en-us/HT4863</w:t>
         </w:r>
       </w:hyperlink>
       <w:r>
+        <w:rPr>
+          <w:rFonts w:ascii="Adobe Garamond Pro" w:hAnsi="Adobe Garamond Pro"/>
+        </w:rPr>
         <w:br/>
       </w:r>
     </w:p>
-    <w:p/>
+    <w:p>
+      <w:pPr>
+        <w:rPr>
+          <w:rFonts w:ascii="Adobe Garamond Pro" w:hAnsi="Adobe Garamond Pro"/>
+        </w:rPr>
+      </w:pPr>
+    </w:p>
     <w:p>
       <w:pPr>
         <w:pStyle w:val="ListParagraph"/>
@@ -153,18 +368,31 @@
           <w:ilvl w:val="0"/>
           <w:numId w:val="2"/>
         </w:numPr>
-      </w:pPr>
-      <w:r>
+        <w:rPr>
+          <w:rFonts w:ascii="Adobe Garamond Pro" w:hAnsi="Adobe Garamond Pro"/>
+        </w:rPr>
+      </w:pPr>
+      <w:r>
+        <w:rPr>
+          <w:rFonts w:ascii="Adobe Garamond Pro" w:hAnsi="Adobe Garamond Pro"/>
+        </w:rPr>
         <w:t xml:space="preserve">What kind of content is being presented? (conceptual, task based, reference material) </w:t>
       </w:r>
       <w:r>
+        <w:rPr>
+          <w:rFonts w:ascii="Adobe Garamond Pro" w:hAnsi="Adobe Garamond Pro"/>
+        </w:rPr>
         <w:br/>
       </w:r>
       <w:r>
-        <w:tab/>
-      </w:r>
-      <w:r>
-        <w:rPr>
+        <w:rPr>
+          <w:rFonts w:ascii="Adobe Garamond Pro" w:hAnsi="Adobe Garamond Pro"/>
+        </w:rPr>
+        <w:tab/>
+      </w:r>
+      <w:r>
+        <w:rPr>
+          <w:rFonts w:ascii="Adobe Garamond Pro" w:hAnsi="Adobe Garamond Pro"/>
           <w:i/>
         </w:rPr>
         <w:t>Reference material: information iCloud &amp; Mailbox</w:t>
@@ -177,47 +405,62 @@
           <w:ilvl w:val="0"/>
           <w:numId w:val="2"/>
         </w:numPr>
-      </w:pPr>
-      <w:r>
+        <w:rPr>
+          <w:rFonts w:ascii="Adobe Garamond Pro" w:hAnsi="Adobe Garamond Pro"/>
+        </w:rPr>
+      </w:pPr>
+      <w:r>
+        <w:rPr>
+          <w:rFonts w:ascii="Adobe Garamond Pro" w:hAnsi="Adobe Garamond Pro"/>
+        </w:rPr>
         <w:t xml:space="preserve">What specific content would benefit from reuse? Cite specific examples. </w:t>
       </w:r>
       <w:r>
+        <w:rPr>
+          <w:rFonts w:ascii="Adobe Garamond Pro" w:hAnsi="Adobe Garamond Pro"/>
+        </w:rPr>
         <w:br/>
       </w:r>
       <w:r>
-        <w:tab/>
-      </w:r>
-      <w:r>
-        <w:rPr>
+        <w:rPr>
+          <w:rFonts w:ascii="Adobe Garamond Pro" w:hAnsi="Adobe Garamond Pro"/>
+        </w:rPr>
+        <w:tab/>
+      </w:r>
+      <w:r>
+        <w:rPr>
+          <w:rFonts w:ascii="Adobe Garamond Pro" w:hAnsi="Adobe Garamond Pro"/>
           <w:i/>
         </w:rPr>
         <w:t>Alert/warning messages</w:t>
       </w:r>
       <w:r>
         <w:rPr>
+          <w:rFonts w:ascii="Adobe Garamond Pro" w:hAnsi="Adobe Garamond Pro"/>
+          <w:i/>
+        </w:rPr>
+        <w:t xml:space="preserve"> “A copy has been placed in your Outbox. Sending the message failed because you exceeded your sending limit.”</w:t>
+      </w:r>
+      <w:r>
+        <w:rPr>
+          <w:rFonts w:ascii="Adobe Garamond Pro" w:hAnsi="Adobe Garamond Pro"/>
           <w:i/>
         </w:rPr>
         <w:br/>
       </w:r>
       <w:r>
         <w:rPr>
-          <w:i/>
-        </w:rPr>
-        <w:tab/>
-        <w:t>Limit information</w:t>
-      </w:r>
-      <w:r>
-        <w:rPr>
-          <w:i/>
-        </w:rPr>
-        <w:br/>
-      </w:r>
-      <w:r>
-        <w:rPr>
-          <w:i/>
-        </w:rPr>
-        <w:tab/>
-        <w:t>Last updated information</w:t>
+          <w:rFonts w:ascii="Adobe Garamond Pro" w:hAnsi="Adobe Garamond Pro"/>
+          <w:i/>
+        </w:rPr>
+        <w:tab/>
+      </w:r>
+      <w:r>
+        <w:rPr>
+          <w:rFonts w:ascii="Adobe Garamond Pro" w:hAnsi="Adobe Garamond Pro"/>
+          <w:i/>
+        </w:rPr>
+        <w:t>Method resolution: “Check your Mail Outbox to see if it contains a backlog of messages. Resend or delete messages here that may be continuing to try to send”</w:t>
       </w:r>
     </w:p>
     <w:p>
@@ -227,21 +470,63 @@
           <w:ilvl w:val="0"/>
           <w:numId w:val="2"/>
         </w:numPr>
-      </w:pPr>
-      <w:r>
+        <w:rPr>
+          <w:rFonts w:ascii="Adobe Garamond Pro" w:hAnsi="Adobe Garamond Pro"/>
+        </w:rPr>
+      </w:pPr>
+      <w:r>
+        <w:rPr>
+          <w:rFonts w:ascii="Adobe Garamond Pro" w:hAnsi="Adobe Garamond Pro"/>
+        </w:rPr>
         <w:t xml:space="preserve">What content is written in a way that is not conducive to reuse? Cite specific examples. </w:t>
       </w:r>
       <w:r>
+        <w:rPr>
+          <w:rFonts w:ascii="Adobe Garamond Pro" w:hAnsi="Adobe Garamond Pro"/>
+        </w:rPr>
         <w:br/>
       </w:r>
       <w:r>
-        <w:tab/>
-      </w:r>
-      <w:r>
-        <w:rPr>
+        <w:rPr>
+          <w:rFonts w:ascii="Adobe Garamond Pro" w:hAnsi="Adobe Garamond Pro"/>
+        </w:rPr>
+        <w:tab/>
+      </w:r>
+      <w:r>
+        <w:rPr>
+          <w:rFonts w:ascii="Adobe Garamond Pro" w:hAnsi="Adobe Garamond Pro"/>
           <w:i/>
         </w:rPr>
         <w:t>Paragraph information</w:t>
+      </w:r>
+      <w:r>
+        <w:rPr>
+          <w:rFonts w:ascii="Adobe Garamond Pro" w:hAnsi="Adobe Garamond Pro"/>
+          <w:i/>
+        </w:rPr>
+        <w:t xml:space="preserve"> – e.g. </w:t>
+      </w:r>
+      <w:r>
+        <w:rPr>
+          <w:rFonts w:ascii="Adobe Garamond Pro" w:hAnsi="Adobe Garamond Pro"/>
+          <w:i/>
+        </w:rPr>
+        <w:t xml:space="preserve">iCloud email has been designed primarily for personal use. Sending unsolicited bulk email messages through iCloud email servers is prohibited. To review the iCloud membership agreement and acceptable use policy, please see the </w:t>
+      </w:r>
+      <w:hyperlink r:id="rId9" w:history="1">
+        <w:r>
+          <w:rPr>
+            <w:rFonts w:ascii="Adobe Garamond Pro" w:hAnsi="Adobe Garamond Pro"/>
+            <w:i/>
+          </w:rPr>
+          <w:t>iCloud Terms and Conditions</w:t>
+        </w:r>
+      </w:hyperlink>
+      <w:r>
+        <w:rPr>
+          <w:rFonts w:ascii="Adobe Garamond Pro" w:hAnsi="Adobe Garamond Pro"/>
+        </w:rPr>
+        <w:t>.</w:t>
       </w:r>
     </w:p>
     <w:p>
@@ -249,68 +534,110 @@
         <w:pStyle w:val="ListParagraph"/>
         <w:numPr>
           <w:ilvl w:val="0"/>
-          <w:numId w:val="2"/>
+          <w:numId w:val="1"/>
         </w:numPr>
-      </w:pPr>
-      <w:r>
+        <w:rPr>
+          <w:rFonts w:ascii="Adobe Garamond Pro" w:hAnsi="Adobe Garamond Pro"/>
+        </w:rPr>
+      </w:pPr>
+      <w:r>
+        <w:rPr>
+          <w:rFonts w:ascii="Adobe Garamond Pro" w:hAnsi="Adobe Garamond Pro"/>
+        </w:rPr>
         <w:t xml:space="preserve">How many separate modules/topics can this page be divided into? </w:t>
       </w:r>
       <w:r>
+        <w:rPr>
+          <w:rFonts w:ascii="Adobe Garamond Pro" w:hAnsi="Adobe Garamond Pro"/>
+        </w:rPr>
         <w:br/>
       </w:r>
       <w:r>
-        <w:tab/>
-      </w:r>
-      <w:r>
-        <w:rPr>
+        <w:rPr>
+          <w:rFonts w:ascii="Adobe Garamond Pro" w:hAnsi="Adobe Garamond Pro"/>
+        </w:rPr>
+        <w:tab/>
+      </w:r>
+      <w:r>
+        <w:rPr>
+          <w:rFonts w:ascii="Adobe Garamond Pro" w:hAnsi="Adobe Garamond Pro"/>
           <w:i/>
         </w:rPr>
         <w:t>Six</w:t>
       </w:r>
-    </w:p>
-    <w:p/>
-    <w:p>
-      <w:r>
+      <w:r>
+        <w:rPr>
+          <w:rFonts w:ascii="Adobe Garamond Pro" w:hAnsi="Adobe Garamond Pro"/>
+          <w:i/>
+        </w:rPr>
+        <w:t xml:space="preserve"> - </w:t>
+      </w:r>
+      <w:r>
+        <w:rPr>
+          <w:rFonts w:ascii="Adobe Garamond Pro" w:hAnsi="Adobe Garamond Pro"/>
+          <w:i/>
+        </w:rPr>
+        <w:t>Header, headings, subheadings, list(s), footer, additional product support information</w:t>
+      </w:r>
+    </w:p>
+    <w:p>
+      <w:pPr>
+        <w:pStyle w:val="ListParagraph"/>
+        <w:rPr>
+          <w:rFonts w:ascii="Adobe Garamond Pro" w:hAnsi="Adobe Garamond Pro"/>
+        </w:rPr>
+      </w:pPr>
+    </w:p>
+    <w:p>
+      <w:pPr>
+        <w:rPr>
+          <w:rFonts w:ascii="Adobe Garamond Pro" w:hAnsi="Adobe Garamond Pro"/>
+        </w:rPr>
+      </w:pPr>
+    </w:p>
+    <w:p>
+      <w:pPr>
+        <w:rPr>
+          <w:rFonts w:ascii="Adobe Garamond Pro" w:hAnsi="Adobe Garamond Pro"/>
+        </w:rPr>
+      </w:pPr>
+      <w:r>
+        <w:rPr>
+          <w:rFonts w:ascii="Adobe Garamond Pro" w:hAnsi="Adobe Garamond Pro"/>
+        </w:rPr>
         <w:br w:type="page"/>
       </w:r>
-    </w:p>
-    <w:p>
-      <w:hyperlink r:id="rId9" w:history="1">
+      <w:hyperlink r:id="rId10" w:history="1">
         <w:r>
           <w:rPr>
             <w:rStyle w:val="Hyperlink"/>
+            <w:rFonts w:ascii="Adobe Garamond Pro" w:hAnsi="Adobe Garamond Pro"/>
           </w:rPr>
-          <w:t>http://www.micros</w:t>
+          <w:t>http://www.microsoft.com/surfa</w:t>
         </w:r>
         <w:r>
           <w:rPr>
             <w:rStyle w:val="Hyperlink"/>
+            <w:rFonts w:ascii="Adobe Garamond Pro" w:hAnsi="Adobe Garamond Pro"/>
           </w:rPr>
-          <w:t>o</w:t>
+          <w:t>c</w:t>
         </w:r>
         <w:r>
           <w:rPr>
             <w:rStyle w:val="Hyperlink"/>
+            <w:rFonts w:ascii="Adobe Garamond Pro" w:hAnsi="Adobe Garamond Pro"/>
           </w:rPr>
-          <w:t>ft.com/su</w:t>
-        </w:r>
-        <w:bookmarkStart w:id="0" w:name="_GoBack"/>
-        <w:bookmarkEnd w:id="0"/>
-        <w:r>
-          <w:rPr>
-            <w:rStyle w:val="Hyperlink"/>
-          </w:rPr>
-          <w:t>r</w:t>
-        </w:r>
-        <w:r>
-          <w:rPr>
-            <w:rStyle w:val="Hyperlink"/>
-          </w:rPr>
-          <w:t>face/en-us/support/getting-started/get-to-know-windows</w:t>
+          <w:t>e/en-us/support/getting-started/get-to-know-windows</w:t>
         </w:r>
       </w:hyperlink>
     </w:p>
-    <w:p/>
+    <w:p>
+      <w:pPr>
+        <w:rPr>
+          <w:rFonts w:ascii="Adobe Garamond Pro" w:hAnsi="Adobe Garamond Pro"/>
+        </w:rPr>
+      </w:pPr>
+    </w:p>
     <w:p>
       <w:pPr>
         <w:pStyle w:val="ListParagraph"/>
@@ -318,27 +645,34 @@
           <w:ilvl w:val="0"/>
           <w:numId w:val="3"/>
         </w:numPr>
-      </w:pPr>
-      <w:r>
+        <w:rPr>
+          <w:rFonts w:ascii="Adobe Garamond Pro" w:hAnsi="Adobe Garamond Pro"/>
+        </w:rPr>
+      </w:pPr>
+      <w:r>
+        <w:rPr>
+          <w:rFonts w:ascii="Adobe Garamond Pro" w:hAnsi="Adobe Garamond Pro"/>
+        </w:rPr>
         <w:t>What kind of content is being presented? (conceptual, task based, reference material)</w:t>
       </w:r>
       <w:r>
+        <w:rPr>
+          <w:rFonts w:ascii="Adobe Garamond Pro" w:hAnsi="Adobe Garamond Pro"/>
+        </w:rPr>
         <w:br/>
       </w:r>
       <w:r>
-        <w:tab/>
-      </w:r>
-      <w:r>
-        <w:rPr>
-          <w:i/>
-        </w:rPr>
-        <w:t>Reference mater</w:t>
-      </w:r>
-      <w:r>
-        <w:rPr>
-          <w:i/>
-        </w:rPr>
-        <w:t>ial: Get to know Microsoft Windows</w:t>
+        <w:rPr>
+          <w:rFonts w:ascii="Adobe Garamond Pro" w:hAnsi="Adobe Garamond Pro"/>
+        </w:rPr>
+        <w:tab/>
+      </w:r>
+      <w:r>
+        <w:rPr>
+          <w:rFonts w:ascii="Adobe Garamond Pro" w:hAnsi="Adobe Garamond Pro"/>
+          <w:i/>
+        </w:rPr>
+        <w:t>Reference material: Get to know Microsoft Windows</w:t>
       </w:r>
     </w:p>
     <w:p>
@@ -348,8 +682,14 @@
           <w:ilvl w:val="0"/>
           <w:numId w:val="3"/>
         </w:numPr>
-      </w:pPr>
-      <w:r>
+        <w:rPr>
+          <w:rFonts w:ascii="Adobe Garamond Pro" w:hAnsi="Adobe Garamond Pro"/>
+        </w:rPr>
+      </w:pPr>
+      <w:r>
+        <w:rPr>
+          <w:rFonts w:ascii="Adobe Garamond Pro" w:hAnsi="Adobe Garamond Pro"/>
+        </w:rPr>
         <w:t xml:space="preserve">What specific content would benefit from reuse? Cite specific examples. </w:t>
       </w:r>
     </w:p>
@@ -357,41 +697,64 @@
       <w:pPr>
         <w:pStyle w:val="ListParagraph"/>
         <w:rPr>
-          <w:i/>
-        </w:rPr>
-      </w:pPr>
-      <w:r>
-        <w:tab/>
-      </w:r>
-      <w:r>
-        <w:rPr>
+          <w:rFonts w:ascii="Adobe Garamond Pro" w:hAnsi="Adobe Garamond Pro"/>
+          <w:i/>
+        </w:rPr>
+      </w:pPr>
+      <w:r>
+        <w:rPr>
+          <w:rFonts w:ascii="Adobe Garamond Pro" w:hAnsi="Adobe Garamond Pro"/>
+        </w:rPr>
+        <w:tab/>
+      </w:r>
+      <w:r>
+        <w:rPr>
+          <w:rFonts w:ascii="Adobe Garamond Pro" w:hAnsi="Adobe Garamond Pro"/>
           <w:i/>
         </w:rPr>
         <w:t>New features information</w:t>
       </w:r>
       <w:r>
         <w:rPr>
+          <w:rFonts w:ascii="Adobe Garamond Pro" w:hAnsi="Adobe Garamond Pro"/>
+          <w:i/>
+        </w:rPr>
+        <w:t xml:space="preserve"> – “The Search button”</w:t>
+      </w:r>
+      <w:r>
+        <w:rPr>
+          <w:rFonts w:ascii="Adobe Garamond Pro" w:hAnsi="Adobe Garamond Pro"/>
           <w:i/>
         </w:rPr>
         <w:br/>
       </w:r>
       <w:r>
         <w:rPr>
+          <w:rFonts w:ascii="Adobe Garamond Pro" w:hAnsi="Adobe Garamond Pro"/>
           <w:i/>
         </w:rPr>
         <w:tab/>
         <w:t>Icons</w:t>
       </w:r>
+      <w:r>
+        <w:rPr>
+          <w:rFonts w:ascii="Adobe Garamond Pro" w:hAnsi="Adobe Garamond Pro"/>
+          <w:i/>
+        </w:rPr>
+        <w:t xml:space="preserve"> – e.g. magnifying glass</w:t>
+      </w:r>
     </w:p>
     <w:p>
       <w:pPr>
         <w:pStyle w:val="ListParagraph"/>
         <w:rPr>
-          <w:i/>
-        </w:rPr>
-      </w:pPr>
-      <w:r>
-        <w:rPr>
+          <w:rFonts w:ascii="Adobe Garamond Pro" w:hAnsi="Adobe Garamond Pro"/>
+          <w:i/>
+        </w:rPr>
+      </w:pPr>
+      <w:r>
+        <w:rPr>
+          <w:rFonts w:ascii="Adobe Garamond Pro" w:hAnsi="Adobe Garamond Pro"/>
           <w:i/>
         </w:rPr>
         <w:tab/>
@@ -405,47 +768,55 @@
           <w:ilvl w:val="0"/>
           <w:numId w:val="3"/>
         </w:numPr>
-      </w:pPr>
-      <w:r>
+        <w:rPr>
+          <w:rFonts w:ascii="Adobe Garamond Pro" w:hAnsi="Adobe Garamond Pro"/>
+        </w:rPr>
+      </w:pPr>
+      <w:r>
+        <w:rPr>
+          <w:rFonts w:ascii="Adobe Garamond Pro" w:hAnsi="Adobe Garamond Pro"/>
+        </w:rPr>
         <w:t xml:space="preserve">What content is written in a way that is not conducive to reuse? Cite specific examples. </w:t>
       </w:r>
       <w:r>
+        <w:rPr>
+          <w:rFonts w:ascii="Adobe Garamond Pro" w:hAnsi="Adobe Garamond Pro"/>
+        </w:rPr>
         <w:br/>
       </w:r>
       <w:r>
         <w:rPr>
-          <w:i/>
-        </w:rPr>
-        <w:tab/>
-        <w:t>Specific</w:t>
-      </w:r>
-      <w:r>
-        <w:rPr>
+          <w:rFonts w:ascii="Adobe Garamond Pro" w:hAnsi="Adobe Garamond Pro"/>
+          <w:i/>
+        </w:rPr>
+        <w:tab/>
+        <w:t xml:space="preserve">Specific </w:t>
+      </w:r>
+      <w:r>
+        <w:rPr>
+          <w:rFonts w:ascii="Adobe Garamond Pro" w:hAnsi="Adobe Garamond Pro"/>
+          <w:i/>
+        </w:rPr>
+        <w:t>h</w:t>
+      </w:r>
+      <w:r>
+        <w:rPr>
+          <w:rFonts w:ascii="Adobe Garamond Pro" w:hAnsi="Adobe Garamond Pro"/>
+          <w:i/>
+        </w:rPr>
+        <w:t>eadings</w:t>
+      </w:r>
+      <w:r>
+        <w:rPr>
+          <w:rFonts w:ascii="Adobe Garamond Pro" w:hAnsi="Adobe Garamond Pro"/>
           <w:i/>
         </w:rPr>
         <w:t xml:space="preserve"> </w:t>
       </w:r>
-      <w:r>
-        <w:rPr>
-          <w:i/>
-        </w:rPr>
-        <w:t>h</w:t>
-      </w:r>
-      <w:r>
-        <w:rPr>
-          <w:i/>
-        </w:rPr>
-        <w:t>eadings</w:t>
-      </w:r>
-      <w:r>
-        <w:rPr>
-          <w:i/>
-        </w:rPr>
-        <w:t xml:space="preserve"> </w:t>
-      </w:r>
       <w:proofErr w:type="spellStart"/>
       <w:r>
         <w:rPr>
+          <w:rFonts w:ascii="Adobe Garamond Pro" w:hAnsi="Adobe Garamond Pro"/>
           <w:i/>
         </w:rPr>
         <w:t>eg</w:t>
@@ -453,9 +824,17 @@
       <w:proofErr w:type="spellEnd"/>
       <w:r>
         <w:rPr>
+          <w:rFonts w:ascii="Adobe Garamond Pro" w:hAnsi="Adobe Garamond Pro"/>
           <w:i/>
         </w:rPr>
         <w:t xml:space="preserve"> “</w:t>
+      </w:r>
+      <w:r>
+        <w:rPr>
+          <w:rFonts w:ascii="Adobe Garamond Pro" w:hAnsi="Adobe Garamond Pro"/>
+          <w:i/>
+        </w:rPr>
+        <w:t>Getting the update”</w:t>
       </w:r>
     </w:p>
     <w:p>
@@ -465,580 +844,993 @@
           <w:ilvl w:val="0"/>
           <w:numId w:val="3"/>
         </w:numPr>
-      </w:pPr>
-      <w:r>
+        <w:rPr>
+          <w:rFonts w:ascii="Adobe Garamond Pro" w:hAnsi="Adobe Garamond Pro"/>
+        </w:rPr>
+      </w:pPr>
+      <w:r>
+        <w:rPr>
+          <w:rFonts w:ascii="Adobe Garamond Pro" w:hAnsi="Adobe Garamond Pro"/>
+        </w:rPr>
         <w:t xml:space="preserve">How many separate modules/topics can this page be divided into? </w:t>
       </w:r>
       <w:r>
+        <w:rPr>
+          <w:rFonts w:ascii="Adobe Garamond Pro" w:hAnsi="Adobe Garamond Pro"/>
+        </w:rPr>
         <w:br/>
       </w:r>
       <w:r>
-        <w:tab/>
-      </w:r>
-      <w:r>
-        <w:rPr>
+        <w:rPr>
+          <w:rFonts w:ascii="Adobe Garamond Pro" w:hAnsi="Adobe Garamond Pro"/>
+        </w:rPr>
+        <w:tab/>
+      </w:r>
+      <w:r>
+        <w:rPr>
+          <w:rFonts w:ascii="Adobe Garamond Pro" w:hAnsi="Adobe Garamond Pro"/>
           <w:i/>
         </w:rPr>
         <w:t>Sixteen</w:t>
       </w:r>
     </w:p>
-    <w:p/>
-    <w:p/>
-    <w:p>
-      <w:hyperlink r:id="rId10" w:history="1">
+    <w:p>
+      <w:pPr>
+        <w:rPr>
+          <w:rFonts w:ascii="Adobe Garamond Pro" w:hAnsi="Adobe Garamond Pro"/>
+        </w:rPr>
+      </w:pPr>
+    </w:p>
+    <w:p>
+      <w:pPr>
+        <w:rPr>
+          <w:rFonts w:ascii="Adobe Garamond Pro" w:hAnsi="Adobe Garamond Pro"/>
+        </w:rPr>
+      </w:pPr>
+    </w:p>
+    <w:p>
+      <w:pPr>
+        <w:rPr>
+          <w:rFonts w:ascii="Adobe Garamond Pro" w:hAnsi="Adobe Garamond Pro"/>
+        </w:rPr>
+      </w:pPr>
+      <w:hyperlink r:id="rId11" w:history="1">
         <w:r>
           <w:rPr>
             <w:rStyle w:val="Hyperlink"/>
+            <w:rFonts w:ascii="Adobe Garamond Pro" w:hAnsi="Adobe Garamond Pro"/>
           </w:rPr>
-          <w:t>http://w</w:t>
+          <w:t>http://www.microsoft.com/surfac</w:t>
         </w:r>
         <w:r>
           <w:rPr>
             <w:rStyle w:val="Hyperlink"/>
-          </w:rPr>
-          <w:t>w</w:t>
-        </w:r>
-        <w:r>
-          <w:rPr>
-            <w:rStyle w:val="Hyperlink"/>
-          </w:rPr>
-          <w:t>w.microsoft.com/surface/en-us/support/email-and-communication/mail</w:t>
-        </w:r>
-      </w:hyperlink>
-    </w:p>
-    <w:p/>
-    <w:p>
-      <w:pPr>
-        <w:pStyle w:val="ListParagraph"/>
-        <w:numPr>
-          <w:ilvl w:val="0"/>
-          <w:numId w:val="4"/>
-        </w:numPr>
-      </w:pPr>
-      <w:r>
-        <w:t xml:space="preserve">What kind of content is being presented? (conceptual, task based, reference material) </w:t>
-      </w:r>
-      <w:r>
-        <w:br/>
-      </w:r>
-      <w:r>
-        <w:tab/>
-      </w:r>
-      <w:r>
-        <w:rPr>
-          <w:i/>
-        </w:rPr>
-        <w:t>Task-based: Set up and use Microsoft email in app format</w:t>
-      </w:r>
-    </w:p>
-    <w:p>
-      <w:pPr>
-        <w:pStyle w:val="ListParagraph"/>
-        <w:numPr>
-          <w:ilvl w:val="0"/>
-          <w:numId w:val="4"/>
-        </w:numPr>
-      </w:pPr>
-      <w:r>
-        <w:t xml:space="preserve">What specific content would benefit from reuse? Cite specific examples. </w:t>
-      </w:r>
-    </w:p>
-    <w:p>
-      <w:pPr>
-        <w:pStyle w:val="ListParagraph"/>
-        <w:rPr>
-          <w:i/>
-        </w:rPr>
-      </w:pPr>
-      <w:r>
-        <w:tab/>
-      </w:r>
-      <w:r>
-        <w:rPr>
-          <w:i/>
-        </w:rPr>
-        <w:t>Links to assumed knowledge</w:t>
-      </w:r>
-      <w:r>
-        <w:rPr>
-          <w:i/>
-        </w:rPr>
-        <w:br/>
-      </w:r>
-      <w:r>
-        <w:rPr>
-          <w:i/>
-        </w:rPr>
-        <w:tab/>
-        <w:t>“step” headings</w:t>
-      </w:r>
-      <w:r>
-        <w:rPr>
-          <w:i/>
-        </w:rPr>
-        <w:br/>
-      </w:r>
-      <w:r>
-        <w:rPr>
-          <w:i/>
-        </w:rPr>
-        <w:tab/>
-        <w:t>Icons</w:t>
-      </w:r>
-    </w:p>
-    <w:p>
-      <w:pPr>
-        <w:pStyle w:val="ListParagraph"/>
-        <w:rPr>
-          <w:i/>
-        </w:rPr>
-      </w:pPr>
-      <w:r>
-        <w:rPr>
-          <w:i/>
-        </w:rPr>
-        <w:tab/>
-        <w:t>Table content</w:t>
-      </w:r>
-    </w:p>
-    <w:p>
-      <w:pPr>
-        <w:pStyle w:val="ListParagraph"/>
-        <w:numPr>
-          <w:ilvl w:val="0"/>
-          <w:numId w:val="4"/>
-        </w:numPr>
-      </w:pPr>
-      <w:r>
-        <w:t xml:space="preserve">What content is written in a way that is not conducive to reuse? Cite specific examples. </w:t>
-      </w:r>
-      <w:r>
-        <w:br/>
-      </w:r>
-      <w:r>
-        <w:tab/>
-      </w:r>
-      <w:r>
-        <w:rPr>
-          <w:i/>
-        </w:rPr>
-        <w:t>Paragraph information</w:t>
-      </w:r>
-    </w:p>
-    <w:p>
-      <w:pPr>
-        <w:pStyle w:val="ListParagraph"/>
-        <w:numPr>
-          <w:ilvl w:val="0"/>
-          <w:numId w:val="4"/>
-        </w:numPr>
-      </w:pPr>
-      <w:r>
-        <w:t xml:space="preserve">How many separate modules/topics can this page be divided into? </w:t>
-      </w:r>
-    </w:p>
-    <w:p>
-      <w:pPr>
-        <w:pStyle w:val="ListParagraph"/>
-        <w:rPr>
-          <w:i/>
-        </w:rPr>
-      </w:pPr>
-      <w:r>
-        <w:tab/>
-      </w:r>
-      <w:r>
-        <w:rPr>
-          <w:i/>
-        </w:rPr>
-        <w:t>Sixteen</w:t>
-      </w:r>
-    </w:p>
-    <w:p/>
-    <w:p>
-      <w:r>
-        <w:br w:type="page"/>
-      </w:r>
-    </w:p>
-    <w:p>
-      <w:pPr>
-        <w:rPr>
-          <w:b/>
-        </w:rPr>
-      </w:pPr>
-      <w:r>
-        <w:rPr>
-          <w:b/>
-        </w:rPr>
-        <w:lastRenderedPageBreak/>
-        <w:t>XML Schema</w:t>
-      </w:r>
-    </w:p>
-    <w:p>
-      <w:pPr>
-        <w:rPr>
-          <w:b/>
-        </w:rPr>
-      </w:pPr>
-    </w:p>
-    <w:p>
-      <w:hyperlink r:id="rId11" w:history="1">
-        <w:r>
-          <w:rPr>
-            <w:rStyle w:val="Hyperlink"/>
-          </w:rPr>
-          <w:t>http://support.appl</w:t>
-        </w:r>
-        <w:r>
-          <w:rPr>
-            <w:rStyle w:val="Hyperlink"/>
+            <w:rFonts w:ascii="Adobe Garamond Pro" w:hAnsi="Adobe Garamond Pro"/>
           </w:rPr>
           <w:t>e</w:t>
         </w:r>
         <w:r>
           <w:rPr>
             <w:rStyle w:val="Hyperlink"/>
+            <w:rFonts w:ascii="Adobe Garamond Pro" w:hAnsi="Adobe Garamond Pro"/>
           </w:rPr>
-          <w:t>.com/en-us/HT5569</w:t>
+          <w:t>/en-us/support/email-and-communication/mail</w:t>
         </w:r>
       </w:hyperlink>
     </w:p>
-    <w:p/>
-    <w:p>
-      <w:r>
+    <w:p>
+      <w:pPr>
+        <w:rPr>
+          <w:rFonts w:ascii="Adobe Garamond Pro" w:hAnsi="Adobe Garamond Pro"/>
+        </w:rPr>
+      </w:pPr>
+    </w:p>
+    <w:p>
+      <w:pPr>
+        <w:pStyle w:val="ListParagraph"/>
+        <w:numPr>
+          <w:ilvl w:val="0"/>
+          <w:numId w:val="4"/>
+        </w:numPr>
+        <w:rPr>
+          <w:rFonts w:ascii="Adobe Garamond Pro" w:hAnsi="Adobe Garamond Pro"/>
+        </w:rPr>
+      </w:pPr>
+      <w:r>
+        <w:rPr>
+          <w:rFonts w:ascii="Adobe Garamond Pro" w:hAnsi="Adobe Garamond Pro"/>
+        </w:rPr>
+        <w:t xml:space="preserve">What kind of content is being presented? (conceptual, task based, reference material) </w:t>
+      </w:r>
+      <w:r>
+        <w:rPr>
+          <w:rFonts w:ascii="Adobe Garamond Pro" w:hAnsi="Adobe Garamond Pro"/>
+        </w:rPr>
+        <w:br/>
+      </w:r>
+      <w:r>
+        <w:rPr>
+          <w:rFonts w:ascii="Adobe Garamond Pro" w:hAnsi="Adobe Garamond Pro"/>
+        </w:rPr>
+        <w:tab/>
+      </w:r>
+      <w:r>
+        <w:rPr>
+          <w:rFonts w:ascii="Adobe Garamond Pro" w:hAnsi="Adobe Garamond Pro"/>
+          <w:i/>
+        </w:rPr>
+        <w:t>Task-based: Set up and use Microsoft email in app format</w:t>
+      </w:r>
+      <w:r>
+        <w:rPr>
+          <w:rFonts w:ascii="Adobe Garamond Pro" w:hAnsi="Adobe Garamond Pro"/>
+          <w:i/>
+        </w:rPr>
+        <w:t>; some conceptual information e.g. email app/account</w:t>
+      </w:r>
+    </w:p>
+    <w:p>
+      <w:pPr>
+        <w:pStyle w:val="ListParagraph"/>
+        <w:numPr>
+          <w:ilvl w:val="0"/>
+          <w:numId w:val="4"/>
+        </w:numPr>
+        <w:rPr>
+          <w:rFonts w:ascii="Adobe Garamond Pro" w:hAnsi="Adobe Garamond Pro"/>
+        </w:rPr>
+      </w:pPr>
+      <w:r>
+        <w:rPr>
+          <w:rFonts w:ascii="Adobe Garamond Pro" w:hAnsi="Adobe Garamond Pro"/>
+        </w:rPr>
+        <w:t xml:space="preserve">What specific content would benefit from reuse? Cite specific examples. </w:t>
+      </w:r>
+    </w:p>
+    <w:p>
+      <w:pPr>
+        <w:pStyle w:val="ListParagraph"/>
+        <w:rPr>
+          <w:rFonts w:ascii="Adobe Garamond Pro" w:hAnsi="Adobe Garamond Pro"/>
+          <w:i/>
+        </w:rPr>
+      </w:pPr>
+      <w:r>
+        <w:rPr>
+          <w:rFonts w:ascii="Adobe Garamond Pro" w:hAnsi="Adobe Garamond Pro"/>
+        </w:rPr>
+        <w:tab/>
+      </w:r>
+      <w:r>
+        <w:rPr>
+          <w:rFonts w:ascii="Adobe Garamond Pro" w:hAnsi="Adobe Garamond Pro"/>
+          <w:i/>
+        </w:rPr>
+        <w:t>Links to assumed knowledge</w:t>
+      </w:r>
+      <w:bookmarkStart w:id="0" w:name="_GoBack"/>
+      <w:bookmarkEnd w:id="0"/>
+      <w:r>
+        <w:rPr>
+          <w:rFonts w:ascii="Adobe Garamond Pro" w:hAnsi="Adobe Garamond Pro"/>
+          <w:i/>
+        </w:rPr>
+        <w:br/>
+      </w:r>
+      <w:r>
+        <w:rPr>
+          <w:rFonts w:ascii="Adobe Garamond Pro" w:hAnsi="Adobe Garamond Pro"/>
+          <w:i/>
+        </w:rPr>
+        <w:tab/>
+        <w:t>“step” headings</w:t>
+      </w:r>
+      <w:r>
+        <w:rPr>
+          <w:rFonts w:ascii="Adobe Garamond Pro" w:hAnsi="Adobe Garamond Pro"/>
+          <w:i/>
+        </w:rPr>
+        <w:br/>
+      </w:r>
+      <w:r>
+        <w:rPr>
+          <w:rFonts w:ascii="Adobe Garamond Pro" w:hAnsi="Adobe Garamond Pro"/>
+          <w:i/>
+        </w:rPr>
+        <w:tab/>
+        <w:t>Icons</w:t>
+      </w:r>
+    </w:p>
+    <w:p>
+      <w:pPr>
+        <w:pStyle w:val="ListParagraph"/>
+        <w:rPr>
+          <w:rFonts w:ascii="Adobe Garamond Pro" w:hAnsi="Adobe Garamond Pro"/>
+          <w:i/>
+        </w:rPr>
+      </w:pPr>
+      <w:r>
+        <w:rPr>
+          <w:rFonts w:ascii="Adobe Garamond Pro" w:hAnsi="Adobe Garamond Pro"/>
+          <w:i/>
+        </w:rPr>
+        <w:tab/>
+        <w:t>Table content</w:t>
+      </w:r>
+    </w:p>
+    <w:p>
+      <w:pPr>
+        <w:pStyle w:val="ListParagraph"/>
+        <w:numPr>
+          <w:ilvl w:val="0"/>
+          <w:numId w:val="4"/>
+        </w:numPr>
+        <w:rPr>
+          <w:rFonts w:ascii="Adobe Garamond Pro" w:hAnsi="Adobe Garamond Pro"/>
+        </w:rPr>
+      </w:pPr>
+      <w:r>
+        <w:rPr>
+          <w:rFonts w:ascii="Adobe Garamond Pro" w:hAnsi="Adobe Garamond Pro"/>
+        </w:rPr>
+        <w:t xml:space="preserve">What content is written in a way that is not conducive to reuse? Cite specific examples. </w:t>
+      </w:r>
+      <w:r>
+        <w:rPr>
+          <w:rFonts w:ascii="Adobe Garamond Pro" w:hAnsi="Adobe Garamond Pro"/>
+        </w:rPr>
+        <w:br/>
+      </w:r>
+      <w:r>
+        <w:rPr>
+          <w:rFonts w:ascii="Adobe Garamond Pro" w:hAnsi="Adobe Garamond Pro"/>
+        </w:rPr>
+        <w:tab/>
+      </w:r>
+      <w:r>
+        <w:rPr>
+          <w:rFonts w:ascii="Adobe Garamond Pro" w:hAnsi="Adobe Garamond Pro"/>
+          <w:i/>
+        </w:rPr>
+        <w:t>Paragraph information</w:t>
+      </w:r>
+      <w:r>
+        <w:rPr>
+          <w:rFonts w:ascii="Adobe Garamond Pro" w:hAnsi="Adobe Garamond Pro"/>
+          <w:i/>
+        </w:rPr>
+        <w:t xml:space="preserve"> – e.g. “If you have signed in to Surface with a Microsoft account, your mail account is already set up”</w:t>
+      </w:r>
+    </w:p>
+    <w:p>
+      <w:pPr>
+        <w:pStyle w:val="ListParagraph"/>
+        <w:numPr>
+          <w:ilvl w:val="0"/>
+          <w:numId w:val="4"/>
+        </w:numPr>
+        <w:rPr>
+          <w:rFonts w:ascii="Adobe Garamond Pro" w:hAnsi="Adobe Garamond Pro"/>
+        </w:rPr>
+      </w:pPr>
+      <w:r>
+        <w:rPr>
+          <w:rFonts w:ascii="Adobe Garamond Pro" w:hAnsi="Adobe Garamond Pro"/>
+        </w:rPr>
+        <w:t xml:space="preserve">How many separate modules/topics can this page be divided into? </w:t>
+      </w:r>
+    </w:p>
+    <w:p>
+      <w:pPr>
+        <w:pStyle w:val="ListParagraph"/>
+        <w:rPr>
+          <w:rFonts w:ascii="Adobe Garamond Pro" w:hAnsi="Adobe Garamond Pro"/>
+          <w:i/>
+        </w:rPr>
+      </w:pPr>
+      <w:r>
+        <w:rPr>
+          <w:rFonts w:ascii="Adobe Garamond Pro" w:hAnsi="Adobe Garamond Pro"/>
+        </w:rPr>
+        <w:tab/>
+      </w:r>
+      <w:r>
+        <w:rPr>
+          <w:rFonts w:ascii="Adobe Garamond Pro" w:hAnsi="Adobe Garamond Pro"/>
+          <w:i/>
+        </w:rPr>
+        <w:t>Sixteen</w:t>
+      </w:r>
+    </w:p>
+    <w:p>
+      <w:pPr>
+        <w:rPr>
+          <w:rFonts w:ascii="Adobe Garamond Pro" w:hAnsi="Adobe Garamond Pro"/>
+        </w:rPr>
+      </w:pPr>
+    </w:p>
+    <w:p>
+      <w:pPr>
+        <w:rPr>
+          <w:rFonts w:ascii="Adobe Garamond Pro" w:hAnsi="Adobe Garamond Pro"/>
+        </w:rPr>
+      </w:pPr>
+      <w:r>
+        <w:rPr>
+          <w:rFonts w:ascii="Adobe Garamond Pro" w:hAnsi="Adobe Garamond Pro"/>
+        </w:rPr>
+        <w:br w:type="page"/>
+      </w:r>
+    </w:p>
+    <w:p>
+      <w:pPr>
+        <w:rPr>
+          <w:rFonts w:ascii="Adobe Garamond Pro" w:hAnsi="Adobe Garamond Pro"/>
+          <w:b/>
+        </w:rPr>
+      </w:pPr>
+      <w:r>
+        <w:rPr>
+          <w:rFonts w:ascii="Adobe Garamond Pro" w:hAnsi="Adobe Garamond Pro"/>
+          <w:b/>
+        </w:rPr>
+        <w:lastRenderedPageBreak/>
+        <w:t>XML Schema</w:t>
+      </w:r>
+    </w:p>
+    <w:p>
+      <w:pPr>
+        <w:rPr>
+          <w:rFonts w:ascii="Adobe Garamond Pro" w:hAnsi="Adobe Garamond Pro"/>
+          <w:b/>
+        </w:rPr>
+      </w:pPr>
+    </w:p>
+    <w:p>
+      <w:pPr>
+        <w:rPr>
+          <w:rFonts w:ascii="Adobe Garamond Pro" w:hAnsi="Adobe Garamond Pro"/>
+        </w:rPr>
+      </w:pPr>
+      <w:hyperlink r:id="rId12" w:history="1">
+        <w:r>
+          <w:rPr>
+            <w:rStyle w:val="Hyperlink"/>
+            <w:rFonts w:ascii="Adobe Garamond Pro" w:hAnsi="Adobe Garamond Pro"/>
+          </w:rPr>
+          <w:t>http://support.apple.com/en-us/HT5569</w:t>
+        </w:r>
+      </w:hyperlink>
+    </w:p>
+    <w:p>
+      <w:pPr>
+        <w:rPr>
+          <w:rFonts w:ascii="Adobe Garamond Pro" w:hAnsi="Adobe Garamond Pro"/>
+        </w:rPr>
+      </w:pPr>
+    </w:p>
+    <w:p>
+      <w:pPr>
+        <w:rPr>
+          <w:rFonts w:ascii="Adobe Garamond Pro" w:hAnsi="Adobe Garamond Pro"/>
+        </w:rPr>
+      </w:pPr>
+      <w:r>
+        <w:rPr>
+          <w:rFonts w:ascii="Adobe Garamond Pro" w:hAnsi="Adobe Garamond Pro"/>
+        </w:rPr>
         <w:t>&lt;</w:t>
       </w:r>
       <w:proofErr w:type="gramStart"/>
       <w:r>
+        <w:rPr>
+          <w:rFonts w:ascii="Adobe Garamond Pro" w:hAnsi="Adobe Garamond Pro"/>
+        </w:rPr>
         <w:t>header</w:t>
       </w:r>
       <w:proofErr w:type="gramEnd"/>
       <w:r>
+        <w:rPr>
+          <w:rFonts w:ascii="Adobe Garamond Pro" w:hAnsi="Adobe Garamond Pro"/>
+        </w:rPr>
         <w:t>&gt;</w:t>
       </w:r>
     </w:p>
     <w:p>
       <w:pPr>
         <w:ind w:firstLine="720"/>
-      </w:pPr>
-      <w:r>
+        <w:rPr>
+          <w:rFonts w:ascii="Adobe Garamond Pro" w:hAnsi="Adobe Garamond Pro"/>
+        </w:rPr>
+      </w:pPr>
+      <w:r>
+        <w:rPr>
+          <w:rFonts w:ascii="Adobe Garamond Pro" w:hAnsi="Adobe Garamond Pro"/>
+        </w:rPr>
         <w:t>&lt;</w:t>
       </w:r>
       <w:proofErr w:type="gramStart"/>
       <w:r>
+        <w:rPr>
+          <w:rFonts w:ascii="Adobe Garamond Pro" w:hAnsi="Adobe Garamond Pro"/>
+        </w:rPr>
         <w:t>header-content</w:t>
       </w:r>
       <w:proofErr w:type="gramEnd"/>
       <w:r>
+        <w:rPr>
+          <w:rFonts w:ascii="Adobe Garamond Pro" w:hAnsi="Adobe Garamond Pro"/>
+        </w:rPr>
         <w:t>&gt;</w:t>
       </w:r>
     </w:p>
     <w:p>
-      <w:r>
+      <w:pPr>
+        <w:rPr>
+          <w:rFonts w:ascii="Adobe Garamond Pro" w:hAnsi="Adobe Garamond Pro"/>
+        </w:rPr>
+      </w:pPr>
+      <w:r>
+        <w:rPr>
+          <w:rFonts w:ascii="Adobe Garamond Pro" w:hAnsi="Adobe Garamond Pro"/>
+        </w:rPr>
         <w:t>&lt;</w:t>
       </w:r>
       <w:proofErr w:type="gramStart"/>
       <w:r>
+        <w:rPr>
+          <w:rFonts w:ascii="Adobe Garamond Pro" w:hAnsi="Adobe Garamond Pro"/>
+        </w:rPr>
         <w:t>body</w:t>
       </w:r>
       <w:proofErr w:type="gramEnd"/>
       <w:r>
+        <w:rPr>
+          <w:rFonts w:ascii="Adobe Garamond Pro" w:hAnsi="Adobe Garamond Pro"/>
+        </w:rPr>
         <w:t>&gt;</w:t>
       </w:r>
     </w:p>
     <w:p>
       <w:pPr>
         <w:ind w:left="720"/>
-      </w:pPr>
-      <w:r>
+        <w:rPr>
+          <w:rFonts w:ascii="Adobe Garamond Pro" w:hAnsi="Adobe Garamond Pro"/>
+        </w:rPr>
+      </w:pPr>
+      <w:r>
+        <w:rPr>
+          <w:rFonts w:ascii="Adobe Garamond Pro" w:hAnsi="Adobe Garamond Pro"/>
+        </w:rPr>
         <w:t>&lt;</w:t>
       </w:r>
       <w:proofErr w:type="gramStart"/>
       <w:r>
+        <w:rPr>
+          <w:rFonts w:ascii="Adobe Garamond Pro" w:hAnsi="Adobe Garamond Pro"/>
+        </w:rPr>
         <w:t>main-title</w:t>
       </w:r>
       <w:proofErr w:type="gramEnd"/>
       <w:r>
+        <w:rPr>
+          <w:rFonts w:ascii="Adobe Garamond Pro" w:hAnsi="Adobe Garamond Pro"/>
+        </w:rPr>
         <w:t>&gt;</w:t>
       </w:r>
     </w:p>
     <w:p>
       <w:pPr>
         <w:ind w:left="720"/>
-      </w:pPr>
-      <w:r>
+        <w:rPr>
+          <w:rFonts w:ascii="Adobe Garamond Pro" w:hAnsi="Adobe Garamond Pro"/>
+        </w:rPr>
+      </w:pPr>
+      <w:r>
+        <w:rPr>
+          <w:rFonts w:ascii="Adobe Garamond Pro" w:hAnsi="Adobe Garamond Pro"/>
+        </w:rPr>
         <w:t>&lt;</w:t>
       </w:r>
       <w:proofErr w:type="gramStart"/>
       <w:r>
+        <w:rPr>
+          <w:rFonts w:ascii="Adobe Garamond Pro" w:hAnsi="Adobe Garamond Pro"/>
+        </w:rPr>
         <w:t>second-title</w:t>
       </w:r>
       <w:proofErr w:type="gramEnd"/>
       <w:r>
+        <w:rPr>
+          <w:rFonts w:ascii="Adobe Garamond Pro" w:hAnsi="Adobe Garamond Pro"/>
+        </w:rPr>
         <w:t>&gt;</w:t>
       </w:r>
     </w:p>
     <w:p>
       <w:pPr>
         <w:ind w:left="720"/>
-      </w:pPr>
-      <w:r>
+        <w:rPr>
+          <w:rFonts w:ascii="Adobe Garamond Pro" w:hAnsi="Adobe Garamond Pro"/>
+        </w:rPr>
+      </w:pPr>
+      <w:r>
+        <w:rPr>
+          <w:rFonts w:ascii="Adobe Garamond Pro" w:hAnsi="Adobe Garamond Pro"/>
+        </w:rPr>
         <w:t>&lt;</w:t>
       </w:r>
       <w:proofErr w:type="gramStart"/>
       <w:r>
+        <w:rPr>
+          <w:rFonts w:ascii="Adobe Garamond Pro" w:hAnsi="Adobe Garamond Pro"/>
+        </w:rPr>
         <w:t>para</w:t>
       </w:r>
       <w:proofErr w:type="gramEnd"/>
       <w:r>
+        <w:rPr>
+          <w:rFonts w:ascii="Adobe Garamond Pro" w:hAnsi="Adobe Garamond Pro"/>
+        </w:rPr>
         <w:t>&gt;</w:t>
       </w:r>
     </w:p>
     <w:p>
       <w:pPr>
         <w:ind w:left="720"/>
-      </w:pPr>
-      <w:r>
+        <w:rPr>
+          <w:rFonts w:ascii="Adobe Garamond Pro" w:hAnsi="Adobe Garamond Pro"/>
+        </w:rPr>
+      </w:pPr>
+      <w:r>
+        <w:rPr>
+          <w:rFonts w:ascii="Adobe Garamond Pro" w:hAnsi="Adobe Garamond Pro"/>
+        </w:rPr>
         <w:t>&lt;</w:t>
       </w:r>
       <w:proofErr w:type="gramStart"/>
       <w:r>
+        <w:rPr>
+          <w:rFonts w:ascii="Adobe Garamond Pro" w:hAnsi="Adobe Garamond Pro"/>
+        </w:rPr>
         <w:t>sub-head</w:t>
       </w:r>
       <w:proofErr w:type="gramEnd"/>
       <w:r>
+        <w:rPr>
+          <w:rFonts w:ascii="Adobe Garamond Pro" w:hAnsi="Adobe Garamond Pro"/>
+        </w:rPr>
         <w:t>&gt;</w:t>
       </w:r>
     </w:p>
     <w:p>
       <w:pPr>
         <w:ind w:left="720"/>
-      </w:pPr>
-      <w:r>
+        <w:rPr>
+          <w:rFonts w:ascii="Adobe Garamond Pro" w:hAnsi="Adobe Garamond Pro"/>
+        </w:rPr>
+      </w:pPr>
+      <w:r>
+        <w:rPr>
+          <w:rFonts w:ascii="Adobe Garamond Pro" w:hAnsi="Adobe Garamond Pro"/>
+        </w:rPr>
         <w:t>&lt;</w:t>
       </w:r>
       <w:proofErr w:type="gramStart"/>
       <w:r>
+        <w:rPr>
+          <w:rFonts w:ascii="Adobe Garamond Pro" w:hAnsi="Adobe Garamond Pro"/>
+        </w:rPr>
         <w:t>step</w:t>
       </w:r>
       <w:proofErr w:type="gramEnd"/>
       <w:r>
+        <w:rPr>
+          <w:rFonts w:ascii="Adobe Garamond Pro" w:hAnsi="Adobe Garamond Pro"/>
+        </w:rPr>
         <w:t>&gt;</w:t>
       </w:r>
     </w:p>
     <w:p>
       <w:pPr>
         <w:ind w:left="720"/>
-      </w:pPr>
-      <w:r>
+        <w:rPr>
+          <w:rFonts w:ascii="Adobe Garamond Pro" w:hAnsi="Adobe Garamond Pro"/>
+        </w:rPr>
+      </w:pPr>
+      <w:r>
+        <w:rPr>
+          <w:rFonts w:ascii="Adobe Garamond Pro" w:hAnsi="Adobe Garamond Pro"/>
+        </w:rPr>
         <w:t>&lt;</w:t>
       </w:r>
       <w:proofErr w:type="spellStart"/>
       <w:proofErr w:type="gramStart"/>
       <w:r>
+        <w:rPr>
+          <w:rFonts w:ascii="Adobe Garamond Pro" w:hAnsi="Adobe Garamond Pro"/>
+        </w:rPr>
         <w:t>img</w:t>
       </w:r>
       <w:proofErr w:type="spellEnd"/>
       <w:proofErr w:type="gramEnd"/>
       <w:r>
+        <w:rPr>
+          <w:rFonts w:ascii="Adobe Garamond Pro" w:hAnsi="Adobe Garamond Pro"/>
+        </w:rPr>
         <w:t>&gt;</w:t>
       </w:r>
     </w:p>
     <w:p>
       <w:pPr>
         <w:ind w:left="720"/>
-      </w:pPr>
-      <w:r>
+        <w:rPr>
+          <w:rFonts w:ascii="Adobe Garamond Pro" w:hAnsi="Adobe Garamond Pro"/>
+        </w:rPr>
+      </w:pPr>
+      <w:r>
+        <w:rPr>
+          <w:rFonts w:ascii="Adobe Garamond Pro" w:hAnsi="Adobe Garamond Pro"/>
+        </w:rPr>
         <w:t>&lt;</w:t>
       </w:r>
       <w:proofErr w:type="gramStart"/>
       <w:r>
+        <w:rPr>
+          <w:rFonts w:ascii="Adobe Garamond Pro" w:hAnsi="Adobe Garamond Pro"/>
+        </w:rPr>
         <w:t>logo</w:t>
       </w:r>
       <w:proofErr w:type="gramEnd"/>
       <w:r>
+        <w:rPr>
+          <w:rFonts w:ascii="Adobe Garamond Pro" w:hAnsi="Adobe Garamond Pro"/>
+        </w:rPr>
         <w:t>&gt;</w:t>
       </w:r>
     </w:p>
     <w:p>
       <w:pPr>
         <w:ind w:left="720"/>
-      </w:pPr>
-      <w:r>
+        <w:rPr>
+          <w:rFonts w:ascii="Adobe Garamond Pro" w:hAnsi="Adobe Garamond Pro"/>
+        </w:rPr>
+      </w:pPr>
+      <w:r>
+        <w:rPr>
+          <w:rFonts w:ascii="Adobe Garamond Pro" w:hAnsi="Adobe Garamond Pro"/>
+        </w:rPr>
         <w:t>&lt;</w:t>
       </w:r>
       <w:proofErr w:type="gramStart"/>
       <w:r>
+        <w:rPr>
+          <w:rFonts w:ascii="Adobe Garamond Pro" w:hAnsi="Adobe Garamond Pro"/>
+        </w:rPr>
         <w:t>note</w:t>
       </w:r>
       <w:proofErr w:type="gramEnd"/>
       <w:r>
+        <w:rPr>
+          <w:rFonts w:ascii="Adobe Garamond Pro" w:hAnsi="Adobe Garamond Pro"/>
+        </w:rPr>
         <w:t>&gt;</w:t>
       </w:r>
     </w:p>
     <w:p>
       <w:pPr>
         <w:ind w:left="720"/>
-      </w:pPr>
-      <w:r>
+        <w:rPr>
+          <w:rFonts w:ascii="Adobe Garamond Pro" w:hAnsi="Adobe Garamond Pro"/>
+        </w:rPr>
+      </w:pPr>
+      <w:r>
+        <w:rPr>
+          <w:rFonts w:ascii="Adobe Garamond Pro" w:hAnsi="Adobe Garamond Pro"/>
+        </w:rPr>
         <w:t>&lt;</w:t>
       </w:r>
       <w:proofErr w:type="gramStart"/>
       <w:r>
+        <w:rPr>
+          <w:rFonts w:ascii="Adobe Garamond Pro" w:hAnsi="Adobe Garamond Pro"/>
+        </w:rPr>
         <w:t>last-mod</w:t>
       </w:r>
       <w:proofErr w:type="gramEnd"/>
       <w:r>
+        <w:rPr>
+          <w:rFonts w:ascii="Adobe Garamond Pro" w:hAnsi="Adobe Garamond Pro"/>
+        </w:rPr>
         <w:t>&gt;</w:t>
       </w:r>
     </w:p>
     <w:p>
       <w:pPr>
         <w:ind w:left="720"/>
-      </w:pPr>
-      <w:r>
+        <w:rPr>
+          <w:rFonts w:ascii="Adobe Garamond Pro" w:hAnsi="Adobe Garamond Pro"/>
+        </w:rPr>
+      </w:pPr>
+      <w:r>
+        <w:rPr>
+          <w:rFonts w:ascii="Adobe Garamond Pro" w:hAnsi="Adobe Garamond Pro"/>
+        </w:rPr>
         <w:t>&lt;</w:t>
       </w:r>
       <w:proofErr w:type="gramStart"/>
       <w:r>
+        <w:rPr>
+          <w:rFonts w:ascii="Adobe Garamond Pro" w:hAnsi="Adobe Garamond Pro"/>
+        </w:rPr>
         <w:t>helpful-bar</w:t>
       </w:r>
       <w:proofErr w:type="gramEnd"/>
       <w:r>
+        <w:rPr>
+          <w:rFonts w:ascii="Adobe Garamond Pro" w:hAnsi="Adobe Garamond Pro"/>
+        </w:rPr>
         <w:t>&gt;</w:t>
       </w:r>
     </w:p>
     <w:p>
       <w:pPr>
         <w:ind w:left="720"/>
-      </w:pPr>
-      <w:r>
+        <w:rPr>
+          <w:rFonts w:ascii="Adobe Garamond Pro" w:hAnsi="Adobe Garamond Pro"/>
+        </w:rPr>
+      </w:pPr>
+      <w:r>
+        <w:rPr>
+          <w:rFonts w:ascii="Adobe Garamond Pro" w:hAnsi="Adobe Garamond Pro"/>
+        </w:rPr>
         <w:t>&lt;</w:t>
       </w:r>
       <w:proofErr w:type="gramStart"/>
       <w:r>
+        <w:rPr>
+          <w:rFonts w:ascii="Adobe Garamond Pro" w:hAnsi="Adobe Garamond Pro"/>
+        </w:rPr>
         <w:t>related</w:t>
       </w:r>
       <w:proofErr w:type="gramEnd"/>
       <w:r>
+        <w:rPr>
+          <w:rFonts w:ascii="Adobe Garamond Pro" w:hAnsi="Adobe Garamond Pro"/>
+        </w:rPr>
         <w:t>&gt;</w:t>
       </w:r>
     </w:p>
     <w:p>
-      <w:r>
-        <w:tab/>
-      </w:r>
-      <w:r>
+      <w:pPr>
+        <w:rPr>
+          <w:rFonts w:ascii="Adobe Garamond Pro" w:hAnsi="Adobe Garamond Pro"/>
+        </w:rPr>
+      </w:pPr>
+      <w:r>
+        <w:rPr>
+          <w:rFonts w:ascii="Adobe Garamond Pro" w:hAnsi="Adobe Garamond Pro"/>
+        </w:rPr>
+        <w:tab/>
+      </w:r>
+      <w:r>
+        <w:rPr>
+          <w:rFonts w:ascii="Adobe Garamond Pro" w:hAnsi="Adobe Garamond Pro"/>
+        </w:rPr>
         <w:tab/>
         <w:t>&lt;</w:t>
       </w:r>
       <w:proofErr w:type="gramStart"/>
       <w:r>
+        <w:rPr>
+          <w:rFonts w:ascii="Adobe Garamond Pro" w:hAnsi="Adobe Garamond Pro"/>
+        </w:rPr>
         <w:t>box</w:t>
       </w:r>
       <w:proofErr w:type="gramEnd"/>
       <w:r>
+        <w:rPr>
+          <w:rFonts w:ascii="Adobe Garamond Pro" w:hAnsi="Adobe Garamond Pro"/>
+        </w:rPr>
         <w:t>&gt;</w:t>
       </w:r>
     </w:p>
     <w:p>
-      <w:r>
+      <w:pPr>
+        <w:rPr>
+          <w:rFonts w:ascii="Adobe Garamond Pro" w:hAnsi="Adobe Garamond Pro"/>
+        </w:rPr>
+      </w:pPr>
+      <w:r>
+        <w:rPr>
+          <w:rFonts w:ascii="Adobe Garamond Pro" w:hAnsi="Adobe Garamond Pro"/>
+        </w:rPr>
         <w:t>&lt;</w:t>
       </w:r>
       <w:proofErr w:type="spellStart"/>
       <w:proofErr w:type="gramStart"/>
       <w:r>
+        <w:rPr>
+          <w:rFonts w:ascii="Adobe Garamond Pro" w:hAnsi="Adobe Garamond Pro"/>
+        </w:rPr>
         <w:t>addprodinfo</w:t>
       </w:r>
       <w:proofErr w:type="spellEnd"/>
       <w:proofErr w:type="gramEnd"/>
       <w:r>
+        <w:rPr>
+          <w:rFonts w:ascii="Adobe Garamond Pro" w:hAnsi="Adobe Garamond Pro"/>
+        </w:rPr>
         <w:t>&gt;</w:t>
       </w:r>
     </w:p>
     <w:p>
-      <w:r>
+      <w:pPr>
+        <w:rPr>
+          <w:rFonts w:ascii="Adobe Garamond Pro" w:hAnsi="Adobe Garamond Pro"/>
+        </w:rPr>
+      </w:pPr>
+      <w:r>
+        <w:rPr>
+          <w:rFonts w:ascii="Adobe Garamond Pro" w:hAnsi="Adobe Garamond Pro"/>
+        </w:rPr>
         <w:t>&lt;</w:t>
       </w:r>
       <w:proofErr w:type="gramStart"/>
       <w:r>
+        <w:rPr>
+          <w:rFonts w:ascii="Adobe Garamond Pro" w:hAnsi="Adobe Garamond Pro"/>
+        </w:rPr>
         <w:t>discussion</w:t>
       </w:r>
       <w:proofErr w:type="gramEnd"/>
       <w:r>
+        <w:rPr>
+          <w:rFonts w:ascii="Adobe Garamond Pro" w:hAnsi="Adobe Garamond Pro"/>
+        </w:rPr>
         <w:t>&gt;</w:t>
       </w:r>
     </w:p>
     <w:p>
-      <w:r>
+      <w:pPr>
+        <w:rPr>
+          <w:rFonts w:ascii="Adobe Garamond Pro" w:hAnsi="Adobe Garamond Pro"/>
+        </w:rPr>
+      </w:pPr>
+      <w:r>
+        <w:rPr>
+          <w:rFonts w:ascii="Adobe Garamond Pro" w:hAnsi="Adobe Garamond Pro"/>
+        </w:rPr>
         <w:t>&lt;</w:t>
       </w:r>
       <w:proofErr w:type="gramStart"/>
       <w:r>
+        <w:rPr>
+          <w:rFonts w:ascii="Adobe Garamond Pro" w:hAnsi="Adobe Garamond Pro"/>
+        </w:rPr>
         <w:t>contact</w:t>
       </w:r>
       <w:proofErr w:type="gramEnd"/>
       <w:r>
+        <w:rPr>
+          <w:rFonts w:ascii="Adobe Garamond Pro" w:hAnsi="Adobe Garamond Pro"/>
+        </w:rPr>
         <w:t>&gt;</w:t>
       </w:r>
     </w:p>
     <w:p>
-      <w:r>
+      <w:pPr>
+        <w:rPr>
+          <w:rFonts w:ascii="Adobe Garamond Pro" w:hAnsi="Adobe Garamond Pro"/>
+        </w:rPr>
+      </w:pPr>
+      <w:r>
+        <w:rPr>
+          <w:rFonts w:ascii="Adobe Garamond Pro" w:hAnsi="Adobe Garamond Pro"/>
+        </w:rPr>
         <w:tab/>
         <w:t>&lt;</w:t>
       </w:r>
       <w:proofErr w:type="gramStart"/>
       <w:r>
+        <w:rPr>
+          <w:rFonts w:ascii="Adobe Garamond Pro" w:hAnsi="Adobe Garamond Pro"/>
+        </w:rPr>
         <w:t>head</w:t>
       </w:r>
       <w:proofErr w:type="gramEnd"/>
       <w:r>
+        <w:rPr>
+          <w:rFonts w:ascii="Adobe Garamond Pro" w:hAnsi="Adobe Garamond Pro"/>
+        </w:rPr>
         <w:t>&gt;</w:t>
       </w:r>
     </w:p>
     <w:p>
-      <w:r>
+      <w:pPr>
+        <w:rPr>
+          <w:rFonts w:ascii="Adobe Garamond Pro" w:hAnsi="Adobe Garamond Pro"/>
+        </w:rPr>
+      </w:pPr>
+      <w:r>
+        <w:rPr>
+          <w:rFonts w:ascii="Adobe Garamond Pro" w:hAnsi="Adobe Garamond Pro"/>
+        </w:rPr>
         <w:tab/>
         <w:t>&lt;</w:t>
       </w:r>
       <w:proofErr w:type="gramStart"/>
       <w:r>
+        <w:rPr>
+          <w:rFonts w:ascii="Adobe Garamond Pro" w:hAnsi="Adobe Garamond Pro"/>
+        </w:rPr>
         <w:t>body</w:t>
       </w:r>
       <w:proofErr w:type="gramEnd"/>
       <w:r>
+        <w:rPr>
+          <w:rFonts w:ascii="Adobe Garamond Pro" w:hAnsi="Adobe Garamond Pro"/>
+        </w:rPr>
         <w:t>&gt;</w:t>
       </w:r>
     </w:p>
     <w:p>
-      <w:r>
+      <w:pPr>
+        <w:rPr>
+          <w:rFonts w:ascii="Adobe Garamond Pro" w:hAnsi="Adobe Garamond Pro"/>
+        </w:rPr>
+      </w:pPr>
+      <w:r>
+        <w:rPr>
+          <w:rFonts w:ascii="Adobe Garamond Pro" w:hAnsi="Adobe Garamond Pro"/>
+        </w:rPr>
         <w:t>&lt;</w:t>
       </w:r>
       <w:proofErr w:type="gramStart"/>
       <w:r>
+        <w:rPr>
+          <w:rFonts w:ascii="Adobe Garamond Pro" w:hAnsi="Adobe Garamond Pro"/>
+        </w:rPr>
         <w:t>footer</w:t>
       </w:r>
       <w:proofErr w:type="gramEnd"/>
       <w:r>
+        <w:rPr>
+          <w:rFonts w:ascii="Adobe Garamond Pro" w:hAnsi="Adobe Garamond Pro"/>
+        </w:rPr>
         <w:t>&gt;</w:t>
       </w:r>
     </w:p>
     <w:p>
-      <w:r>
+      <w:pPr>
+        <w:rPr>
+          <w:rFonts w:ascii="Adobe Garamond Pro" w:hAnsi="Adobe Garamond Pro"/>
+        </w:rPr>
+      </w:pPr>
+      <w:r>
+        <w:rPr>
+          <w:rFonts w:ascii="Adobe Garamond Pro" w:hAnsi="Adobe Garamond Pro"/>
+        </w:rPr>
         <w:tab/>
         <w:t>&lt;</w:t>
       </w:r>
       <w:proofErr w:type="gramStart"/>
       <w:r>
+        <w:rPr>
+          <w:rFonts w:ascii="Adobe Garamond Pro" w:hAnsi="Adobe Garamond Pro"/>
+        </w:rPr>
         <w:t>footer-content</w:t>
       </w:r>
       <w:proofErr w:type="gramEnd"/>
       <w:r>
+        <w:rPr>
+          <w:rFonts w:ascii="Adobe Garamond Pro" w:hAnsi="Adobe Garamond Pro"/>
+        </w:rPr>
         <w:t>&gt;</w:t>
       </w:r>
     </w:p>
     <w:sectPr>
-      <w:headerReference w:type="default" r:id="rId12"/>
+      <w:headerReference w:type="default" r:id="rId13"/>
       <w:pgSz w:w="12240" w:h="15840"/>
       <w:pgMar w:top="1440" w:right="1800" w:bottom="1440" w:left="1800" w:header="720" w:footer="720" w:gutter="0"/>
       <w:cols w:space="720"/>

</xml_diff>